<commit_message>
API AUTO TEST FRAME 2.0 DEMO
</commit_message>
<xml_diff>
--- a/自动化测试/接口功能/docs/Requests库说明文档.docx
+++ b/自动化测试/接口功能/docs/Requests库说明文档.docx
@@ -26,6 +26,7 @@
         </w:rPr>
         <w:t>Requests</w:t>
       </w:r>
+      <w:proofErr w:type="gramStart"/>
       <w:r>
         <w:rPr>
           <w:rFonts w:ascii="Verdana" w:hAnsi="Verdana" w:hint="eastAsia"/>
@@ -34,7 +35,18 @@
           <w:szCs w:val="24"/>
           <w:shd w:val="clear" w:color="auto" w:fill="FFFFFF"/>
         </w:rPr>
-        <w:t>库说明文档</w:t>
+        <w:t>库说明</w:t>
+      </w:r>
+      <w:proofErr w:type="gramEnd"/>
+      <w:r>
+        <w:rPr>
+          <w:rFonts w:ascii="Verdana" w:hAnsi="Verdana" w:hint="eastAsia"/>
+          <w:color w:val="555555"/>
+          <w:sz w:val="24"/>
+          <w:szCs w:val="24"/>
+          <w:shd w:val="clear" w:color="auto" w:fill="FFFFFF"/>
+        </w:rPr>
+        <w:t>文档</w:t>
       </w:r>
     </w:p>
     <w:p>
@@ -168,8 +180,6 @@
         <w:fldChar w:fldCharType="end"/>
       </w:r>
     </w:p>
-    <w:bookmarkStart w:id="0" w:name="_GoBack"/>
-    <w:bookmarkEnd w:id="0"/>
     <w:p>
       <w:pPr>
         <w:pStyle w:val="1"/>
@@ -180,80 +190,62 @@
           <w:rStyle w:val="a8"/>
         </w:rPr>
       </w:pPr>
-      <w:r>
-        <w:fldChar w:fldCharType="begin"/>
-      </w:r>
-      <w:r>
-        <w:instrText xml:space="preserve"> HYPERLINK "http://blog.csdn.net/shanzhizi/article/details/50903748" </w:instrText>
-      </w:r>
-      <w:r>
-        <w:fldChar w:fldCharType="separate"/>
-      </w:r>
-      <w:r>
-        <w:rPr>
-          <w:rStyle w:val="a8"/>
-          <w:rFonts w:ascii="Verdana" w:eastAsiaTheme="minorEastAsia" w:hAnsi="Verdana" w:cstheme="minorBidi" w:hint="eastAsia"/>
-          <w:b w:val="0"/>
-          <w:bCs w:val="0"/>
-          <w:kern w:val="2"/>
-          <w:sz w:val="21"/>
-          <w:szCs w:val="21"/>
-          <w:shd w:val="clear" w:color="auto" w:fill="FFFFFF"/>
-        </w:rPr>
-        <w:t>Python-</w:t>
-      </w:r>
-      <w:r>
-        <w:rPr>
-          <w:rStyle w:val="a8"/>
-          <w:rFonts w:ascii="Verdana" w:eastAsiaTheme="minorEastAsia" w:hAnsi="Verdana" w:cstheme="minorBidi" w:hint="eastAsia"/>
-          <w:b w:val="0"/>
-          <w:bCs w:val="0"/>
-          <w:kern w:val="2"/>
-          <w:sz w:val="21"/>
-          <w:szCs w:val="21"/>
-          <w:shd w:val="clear" w:color="auto" w:fill="FFFFFF"/>
-        </w:rPr>
-        <w:t>第三方库</w:t>
-      </w:r>
-      <w:r>
-        <w:rPr>
-          <w:rStyle w:val="a8"/>
-          <w:rFonts w:ascii="Verdana" w:eastAsiaTheme="minorEastAsia" w:hAnsi="Verdana" w:cstheme="minorBidi" w:hint="eastAsia"/>
-          <w:b w:val="0"/>
-          <w:bCs w:val="0"/>
-          <w:kern w:val="2"/>
-          <w:sz w:val="21"/>
-          <w:szCs w:val="21"/>
-          <w:shd w:val="clear" w:color="auto" w:fill="FFFFFF"/>
-        </w:rPr>
-        <w:t>requests</w:t>
-      </w:r>
-      <w:r>
-        <w:rPr>
-          <w:rStyle w:val="a8"/>
-          <w:rFonts w:ascii="Verdana" w:eastAsiaTheme="minorEastAsia" w:hAnsi="Verdana" w:cstheme="minorBidi" w:hint="eastAsia"/>
-          <w:b w:val="0"/>
-          <w:bCs w:val="0"/>
-          <w:kern w:val="2"/>
-          <w:sz w:val="21"/>
-          <w:szCs w:val="21"/>
-          <w:shd w:val="clear" w:color="auto" w:fill="FFFFFF"/>
-        </w:rPr>
-        <w:t>详解</w:t>
-      </w:r>
-      <w:r>
-        <w:rPr>
-          <w:rStyle w:val="a8"/>
-          <w:rFonts w:ascii="Verdana" w:eastAsiaTheme="minorEastAsia" w:hAnsi="Verdana" w:cstheme="minorBidi"/>
-          <w:b w:val="0"/>
-          <w:bCs w:val="0"/>
-          <w:kern w:val="2"/>
-          <w:sz w:val="21"/>
-          <w:szCs w:val="21"/>
-          <w:shd w:val="clear" w:color="auto" w:fill="FFFFFF"/>
-        </w:rPr>
-        <w:fldChar w:fldCharType="end"/>
-      </w:r>
+      <w:hyperlink r:id="rId8" w:history="1">
+        <w:r>
+          <w:rPr>
+            <w:rStyle w:val="a8"/>
+            <w:rFonts w:ascii="Verdana" w:eastAsiaTheme="minorEastAsia" w:hAnsi="Verdana" w:cstheme="minorBidi" w:hint="eastAsia"/>
+            <w:b w:val="0"/>
+            <w:bCs w:val="0"/>
+            <w:kern w:val="2"/>
+            <w:sz w:val="21"/>
+            <w:szCs w:val="21"/>
+            <w:shd w:val="clear" w:color="auto" w:fill="FFFFFF"/>
+          </w:rPr>
+          <w:t>Python-</w:t>
+        </w:r>
+        <w:proofErr w:type="gramStart"/>
+        <w:r>
+          <w:rPr>
+            <w:rStyle w:val="a8"/>
+            <w:rFonts w:ascii="Verdana" w:eastAsiaTheme="minorEastAsia" w:hAnsi="Verdana" w:cstheme="minorBidi" w:hint="eastAsia"/>
+            <w:b w:val="0"/>
+            <w:bCs w:val="0"/>
+            <w:kern w:val="2"/>
+            <w:sz w:val="21"/>
+            <w:szCs w:val="21"/>
+            <w:shd w:val="clear" w:color="auto" w:fill="FFFFFF"/>
+          </w:rPr>
+          <w:t>第三方库</w:t>
+        </w:r>
+        <w:proofErr w:type="gramEnd"/>
+        <w:r>
+          <w:rPr>
+            <w:rStyle w:val="a8"/>
+            <w:rFonts w:ascii="Verdana" w:eastAsiaTheme="minorEastAsia" w:hAnsi="Verdana" w:cstheme="minorBidi" w:hint="eastAsia"/>
+            <w:b w:val="0"/>
+            <w:bCs w:val="0"/>
+            <w:kern w:val="2"/>
+            <w:sz w:val="21"/>
+            <w:szCs w:val="21"/>
+            <w:shd w:val="clear" w:color="auto" w:fill="FFFFFF"/>
+          </w:rPr>
+          <w:t>requests</w:t>
+        </w:r>
+        <w:r>
+          <w:rPr>
+            <w:rStyle w:val="a8"/>
+            <w:rFonts w:ascii="Verdana" w:eastAsiaTheme="minorEastAsia" w:hAnsi="Verdana" w:cstheme="minorBidi" w:hint="eastAsia"/>
+            <w:b w:val="0"/>
+            <w:bCs w:val="0"/>
+            <w:kern w:val="2"/>
+            <w:sz w:val="21"/>
+            <w:szCs w:val="21"/>
+            <w:shd w:val="clear" w:color="auto" w:fill="FFFFFF"/>
+          </w:rPr>
+          <w:t>详解</w:t>
+        </w:r>
+      </w:hyperlink>
     </w:p>
     <w:p>
       <w:pPr>
@@ -715,6 +707,7 @@
           <w:szCs w:val="24"/>
         </w:rPr>
       </w:pPr>
+      <w:proofErr w:type="gramStart"/>
       <w:r>
         <w:rPr>
           <w:rFonts w:ascii="Courier New" w:eastAsia="宋体" w:hAnsi="Courier New" w:cs="Courier New"/>
@@ -727,6 +720,7 @@
         </w:rPr>
         <w:t>import</w:t>
       </w:r>
+      <w:proofErr w:type="gramEnd"/>
       <w:r>
         <w:rPr>
           <w:rFonts w:ascii="Courier New" w:eastAsia="宋体" w:hAnsi="Courier New" w:cs="Courier New"/>
@@ -796,6 +790,7 @@
         <w:t xml:space="preserve"> </w:t>
       </w:r>
       <w:proofErr w:type="spellStart"/>
+      <w:proofErr w:type="gramStart"/>
       <w:r>
         <w:rPr>
           <w:rFonts w:ascii="Courier New" w:eastAsia="宋体" w:hAnsi="Courier New" w:cs="Courier New"/>
@@ -837,6 +832,7 @@
         </w:rPr>
         <w:t>(</w:t>
       </w:r>
+      <w:proofErr w:type="gramEnd"/>
       <w:r>
         <w:rPr>
           <w:rFonts w:ascii="Courier New" w:eastAsia="宋体" w:hAnsi="Courier New" w:cs="Courier New"/>
@@ -923,6 +919,7 @@
         <w:t xml:space="preserve"> </w:t>
       </w:r>
       <w:proofErr w:type="spellStart"/>
+      <w:proofErr w:type="gramStart"/>
       <w:r>
         <w:rPr>
           <w:rFonts w:ascii="Courier New" w:eastAsia="宋体" w:hAnsi="Courier New" w:cs="Courier New"/>
@@ -964,6 +961,7 @@
         </w:rPr>
         <w:t>(</w:t>
       </w:r>
+      <w:proofErr w:type="gramEnd"/>
       <w:r>
         <w:rPr>
           <w:rFonts w:ascii="Courier New" w:eastAsia="宋体" w:hAnsi="Courier New" w:cs="Courier New"/>
@@ -1050,6 +1048,7 @@
         <w:t xml:space="preserve"> </w:t>
       </w:r>
       <w:proofErr w:type="spellStart"/>
+      <w:proofErr w:type="gramStart"/>
       <w:r>
         <w:rPr>
           <w:rFonts w:ascii="Courier New" w:eastAsia="宋体" w:hAnsi="Courier New" w:cs="Courier New"/>
@@ -1091,6 +1090,7 @@
         </w:rPr>
         <w:t>(</w:t>
       </w:r>
+      <w:proofErr w:type="gramEnd"/>
       <w:r>
         <w:rPr>
           <w:rFonts w:ascii="Courier New" w:eastAsia="宋体" w:hAnsi="Courier New" w:cs="Courier New"/>
@@ -1177,6 +1177,7 @@
         <w:t xml:space="preserve"> </w:t>
       </w:r>
       <w:proofErr w:type="spellStart"/>
+      <w:proofErr w:type="gramStart"/>
       <w:r>
         <w:rPr>
           <w:rFonts w:ascii="Courier New" w:eastAsia="宋体" w:hAnsi="Courier New" w:cs="Courier New"/>
@@ -1218,6 +1219,7 @@
         </w:rPr>
         <w:t>(</w:t>
       </w:r>
+      <w:proofErr w:type="gramEnd"/>
       <w:r>
         <w:rPr>
           <w:rFonts w:ascii="Courier New" w:eastAsia="宋体" w:hAnsi="Courier New" w:cs="Courier New"/>
@@ -1304,6 +1306,7 @@
         <w:t xml:space="preserve"> </w:t>
       </w:r>
       <w:proofErr w:type="spellStart"/>
+      <w:proofErr w:type="gramStart"/>
       <w:r>
         <w:rPr>
           <w:rFonts w:ascii="Courier New" w:eastAsia="宋体" w:hAnsi="Courier New" w:cs="Courier New"/>
@@ -1345,6 +1348,7 @@
         </w:rPr>
         <w:t>(</w:t>
       </w:r>
+      <w:proofErr w:type="gramEnd"/>
       <w:r>
         <w:rPr>
           <w:rFonts w:ascii="Courier New" w:eastAsia="宋体" w:hAnsi="Courier New" w:cs="Courier New"/>
@@ -1413,6 +1417,7 @@
         <w:t xml:space="preserve">r = </w:t>
       </w:r>
       <w:proofErr w:type="spellStart"/>
+      <w:proofErr w:type="gramStart"/>
       <w:r>
         <w:rPr>
           <w:rFonts w:ascii="Courier New" w:eastAsia="宋体" w:hAnsi="Courier New" w:cs="Courier New" w:hint="eastAsia"/>
@@ -1434,6 +1439,7 @@
         </w:rPr>
         <w:t>(</w:t>
       </w:r>
+      <w:proofErr w:type="gramEnd"/>
       <w:r>
         <w:rPr>
           <w:rFonts w:ascii="Courier New" w:eastAsia="宋体" w:hAnsi="Courier New" w:cs="Courier New"/>
@@ -1805,15 +1811,27 @@
           <w:szCs w:val="24"/>
         </w:rPr>
       </w:pPr>
-      <w:r>
-        <w:rPr>
-          <w:rFonts w:ascii="Courier New" w:eastAsia="宋体" w:hAnsi="Courier New" w:cs="Courier New"/>
-          <w:color w:val="E0E2E4"/>
-          <w:kern w:val="0"/>
-          <w:sz w:val="24"/>
-          <w:szCs w:val="24"/>
-        </w:rPr>
-        <w:t xml:space="preserve">payload </w:t>
+      <w:proofErr w:type="gramStart"/>
+      <w:r>
+        <w:rPr>
+          <w:rFonts w:ascii="Courier New" w:eastAsia="宋体" w:hAnsi="Courier New" w:cs="Courier New"/>
+          <w:color w:val="E0E2E4"/>
+          <w:kern w:val="0"/>
+          <w:sz w:val="24"/>
+          <w:szCs w:val="24"/>
+        </w:rPr>
+        <w:t>payload</w:t>
+      </w:r>
+      <w:proofErr w:type="gramEnd"/>
+      <w:r>
+        <w:rPr>
+          <w:rFonts w:ascii="Courier New" w:eastAsia="宋体" w:hAnsi="Courier New" w:cs="Courier New"/>
+          <w:color w:val="E0E2E4"/>
+          <w:kern w:val="0"/>
+          <w:sz w:val="24"/>
+          <w:szCs w:val="24"/>
+        </w:rPr>
+        <w:t xml:space="preserve"> </w:t>
       </w:r>
       <w:r>
         <w:rPr>
@@ -2000,6 +2018,7 @@
         <w:t xml:space="preserve"> </w:t>
       </w:r>
       <w:proofErr w:type="spellStart"/>
+      <w:proofErr w:type="gramStart"/>
       <w:r>
         <w:rPr>
           <w:rFonts w:ascii="Courier New" w:eastAsia="宋体" w:hAnsi="Courier New" w:cs="Courier New"/>
@@ -2041,6 +2060,7 @@
         </w:rPr>
         <w:t>(</w:t>
       </w:r>
+      <w:proofErr w:type="gramEnd"/>
       <w:r>
         <w:rPr>
           <w:rFonts w:ascii="Courier New" w:eastAsia="宋体" w:hAnsi="Courier New" w:cs="Courier New"/>
@@ -2148,6 +2168,7 @@
           <w:szCs w:val="24"/>
         </w:rPr>
       </w:pPr>
+      <w:proofErr w:type="gramStart"/>
       <w:r>
         <w:rPr>
           <w:rFonts w:ascii="Courier New" w:eastAsia="宋体" w:hAnsi="Courier New" w:cs="Courier New"/>
@@ -2170,6 +2191,7 @@
         </w:rPr>
         <w:t>(</w:t>
       </w:r>
+      <w:proofErr w:type="gramEnd"/>
       <w:r>
         <w:rPr>
           <w:rFonts w:ascii="Courier New" w:eastAsia="宋体" w:hAnsi="Courier New" w:cs="Courier New"/>
@@ -2699,6 +2721,7 @@
         <w:t xml:space="preserve"> </w:t>
       </w:r>
       <w:proofErr w:type="spellStart"/>
+      <w:proofErr w:type="gramStart"/>
       <w:r>
         <w:rPr>
           <w:rFonts w:ascii="Courier New" w:eastAsia="宋体" w:hAnsi="Courier New" w:cs="Courier New"/>
@@ -2740,6 +2763,7 @@
         </w:rPr>
         <w:t>(</w:t>
       </w:r>
+      <w:proofErr w:type="gramEnd"/>
       <w:r>
         <w:rPr>
           <w:rFonts w:ascii="Courier New" w:eastAsia="宋体" w:hAnsi="Courier New" w:cs="Courier New"/>
@@ -2808,6 +2832,7 @@
           <w:szCs w:val="24"/>
         </w:rPr>
       </w:pPr>
+      <w:proofErr w:type="gramStart"/>
       <w:r>
         <w:rPr>
           <w:rFonts w:ascii="Courier New" w:eastAsia="宋体" w:hAnsi="Courier New" w:cs="Courier New"/>
@@ -2831,6 +2856,7 @@
         <w:t>(</w:t>
       </w:r>
       <w:proofErr w:type="spellStart"/>
+      <w:proofErr w:type="gramEnd"/>
       <w:r>
         <w:rPr>
           <w:rFonts w:ascii="Courier New" w:eastAsia="宋体" w:hAnsi="Courier New" w:cs="Courier New"/>
@@ -2962,7 +2988,29 @@
           <w:sz w:val="24"/>
           <w:szCs w:val="24"/>
         </w:rPr>
-        <w:t>"origin"</w:t>
+        <w:t>"</w:t>
+      </w:r>
+      <w:proofErr w:type="gramStart"/>
+      <w:r>
+        <w:rPr>
+          <w:rFonts w:ascii="Courier New" w:eastAsia="宋体" w:hAnsi="Courier New" w:cs="Courier New"/>
+          <w:color w:val="EC7600"/>
+          <w:kern w:val="0"/>
+          <w:sz w:val="24"/>
+          <w:szCs w:val="24"/>
+        </w:rPr>
+        <w:t>origin</w:t>
+      </w:r>
+      <w:proofErr w:type="gramEnd"/>
+      <w:r>
+        <w:rPr>
+          <w:rFonts w:ascii="Courier New" w:eastAsia="宋体" w:hAnsi="Courier New" w:cs="Courier New"/>
+          <w:color w:val="EC7600"/>
+          <w:kern w:val="0"/>
+          <w:sz w:val="24"/>
+          <w:szCs w:val="24"/>
+        </w:rPr>
+        <w:t>"</w:t>
       </w:r>
       <w:r>
         <w:rPr>
@@ -3571,6 +3619,7 @@
         <w:t xml:space="preserve"> </w:t>
       </w:r>
       <w:proofErr w:type="spellStart"/>
+      <w:proofErr w:type="gramStart"/>
       <w:r>
         <w:rPr>
           <w:rFonts w:ascii="Courier New" w:eastAsia="宋体" w:hAnsi="Courier New" w:cs="Courier New"/>
@@ -3612,6 +3661,7 @@
         </w:rPr>
         <w:t>(</w:t>
       </w:r>
+      <w:proofErr w:type="gramEnd"/>
       <w:r>
         <w:rPr>
           <w:rFonts w:ascii="Courier New" w:eastAsia="宋体" w:hAnsi="Courier New" w:cs="Courier New"/>
@@ -3704,6 +3754,7 @@
           <w:szCs w:val="18"/>
         </w:rPr>
       </w:pPr>
+      <w:proofErr w:type="gramStart"/>
       <w:r>
         <w:rPr>
           <w:rFonts w:ascii="Courier New" w:eastAsia="宋体" w:hAnsi="Courier New" w:cs="Courier New"/>
@@ -3727,6 +3778,7 @@
         <w:t>(</w:t>
       </w:r>
       <w:proofErr w:type="spellStart"/>
+      <w:proofErr w:type="gramEnd"/>
       <w:r>
         <w:rPr>
           <w:rFonts w:ascii="Courier New" w:eastAsia="宋体" w:hAnsi="Courier New" w:cs="Courier New"/>
@@ -4076,7 +4128,7 @@
         </w:rPr>
         <w:t>"</w:t>
       </w:r>
-      <w:hyperlink r:id="rId8" w:tgtFrame="_blank" w:history="1">
+      <w:hyperlink r:id="rId9" w:tgtFrame="_blank" w:history="1">
         <w:r>
           <w:rPr>
             <w:rStyle w:val="a8"/>
@@ -4252,7 +4304,7 @@
         </w:rPr>
         <w:t>"</w:t>
       </w:r>
-      <w:hyperlink r:id="rId9" w:tgtFrame="_blank" w:history="1">
+      <w:hyperlink r:id="rId10" w:tgtFrame="_blank" w:history="1">
         <w:r>
           <w:rPr>
             <w:rStyle w:val="a8"/>
@@ -4843,7 +4895,7 @@
         </w:rPr>
         <w:t>"</w:t>
       </w:r>
-      <w:hyperlink r:id="rId10" w:tgtFrame="_blank" w:history="1">
+      <w:hyperlink r:id="rId11" w:tgtFrame="_blank" w:history="1">
         <w:r>
           <w:rPr>
             <w:rStyle w:val="a8"/>
@@ -4928,7 +4980,7 @@
         </w:rPr>
         <w:t>"</w:t>
       </w:r>
-      <w:hyperlink r:id="rId11" w:tgtFrame="_blank" w:history="1">
+      <w:hyperlink r:id="rId12" w:tgtFrame="_blank" w:history="1">
         <w:r>
           <w:rPr>
             <w:rStyle w:val="a8"/>
@@ -5024,8 +5076,23 @@
           <w:szCs w:val="18"/>
           <w:shd w:val="clear" w:color="auto" w:fill="FFFFFF"/>
         </w:rPr>
-        <w:t>云栖大会</w:t>
-      </w:r>
+        <w:t>云</w:t>
+      </w:r>
+      <w:proofErr w:type="gramStart"/>
+      <w:r>
+        <w:rPr>
+          <w:rStyle w:val="jsonstring"/>
+          <w:rFonts w:ascii="Courier New" w:hAnsi="Courier New" w:cs="Courier New"/>
+          <w:b w:val="0"/>
+          <w:bCs w:val="0"/>
+          <w:color w:val="3AB54A"/>
+          <w:sz w:val="18"/>
+          <w:szCs w:val="18"/>
+          <w:shd w:val="clear" w:color="auto" w:fill="FFFFFF"/>
+        </w:rPr>
+        <w:t>栖大会</w:t>
+      </w:r>
+      <w:proofErr w:type="gramEnd"/>
       <w:r>
         <w:rPr>
           <w:rStyle w:val="jsonstring"/>
@@ -5476,7 +5543,7 @@
         </w:rPr>
         <w:t>"</w:t>
       </w:r>
-      <w:hyperlink r:id="rId12" w:tgtFrame="_blank" w:history="1">
+      <w:hyperlink r:id="rId13" w:tgtFrame="_blank" w:history="1">
         <w:r>
           <w:rPr>
             <w:rStyle w:val="a8"/>
@@ -5561,7 +5628,7 @@
         </w:rPr>
         <w:t>"</w:t>
       </w:r>
-      <w:hyperlink r:id="rId13" w:tgtFrame="_blank" w:history="1">
+      <w:hyperlink r:id="rId14" w:tgtFrame="_blank" w:history="1">
         <w:r>
           <w:rPr>
             <w:rStyle w:val="a8"/>
@@ -5657,8 +5724,23 @@
           <w:szCs w:val="18"/>
           <w:shd w:val="clear" w:color="auto" w:fill="FFFFFF"/>
         </w:rPr>
-        <w:t>古灵精怪小米娅</w:t>
-      </w:r>
+        <w:t>古灵精怪小米</w:t>
+      </w:r>
+      <w:proofErr w:type="gramStart"/>
+      <w:r>
+        <w:rPr>
+          <w:rStyle w:val="jsonstring"/>
+          <w:rFonts w:ascii="Courier New" w:hAnsi="Courier New" w:cs="Courier New"/>
+          <w:b w:val="0"/>
+          <w:bCs w:val="0"/>
+          <w:color w:val="3AB54A"/>
+          <w:sz w:val="18"/>
+          <w:szCs w:val="18"/>
+          <w:shd w:val="clear" w:color="auto" w:fill="FFFFFF"/>
+        </w:rPr>
+        <w:t>娅</w:t>
+      </w:r>
+      <w:proofErr w:type="gramEnd"/>
       <w:r>
         <w:rPr>
           <w:rStyle w:val="jsonstring"/>
@@ -6165,7 +6247,7 @@
         </w:rPr>
         <w:t>"</w:t>
       </w:r>
-      <w:hyperlink r:id="rId14" w:tgtFrame="_blank" w:history="1">
+      <w:hyperlink r:id="rId15" w:tgtFrame="_blank" w:history="1">
         <w:r>
           <w:rPr>
             <w:rStyle w:val="a8"/>
@@ -6572,8 +6654,23 @@
           <w:szCs w:val="18"/>
           <w:shd w:val="clear" w:color="auto" w:fill="FFFFFF"/>
         </w:rPr>
-        <w:t>南乔不可休思</w:t>
-      </w:r>
+        <w:t>南乔</w:t>
+      </w:r>
+      <w:proofErr w:type="gramStart"/>
+      <w:r>
+        <w:rPr>
+          <w:rStyle w:val="jsonstring"/>
+          <w:rFonts w:ascii="Courier New" w:hAnsi="Courier New" w:cs="Courier New"/>
+          <w:b w:val="0"/>
+          <w:bCs w:val="0"/>
+          <w:color w:val="3AB54A"/>
+          <w:sz w:val="18"/>
+          <w:szCs w:val="18"/>
+          <w:shd w:val="clear" w:color="auto" w:fill="FFFFFF"/>
+        </w:rPr>
+        <w:t>不可休思</w:t>
+      </w:r>
+      <w:proofErr w:type="gramEnd"/>
       <w:r>
         <w:rPr>
           <w:rStyle w:val="jsonstring"/>
@@ -6644,7 +6741,7 @@
         </w:rPr>
         <w:t>"</w:t>
       </w:r>
-      <w:hyperlink r:id="rId15" w:tgtFrame="_blank" w:history="1">
+      <w:hyperlink r:id="rId16" w:tgtFrame="_blank" w:history="1">
         <w:r>
           <w:rPr>
             <w:rStyle w:val="a8"/>
@@ -7081,6 +7178,7 @@
         <w:t xml:space="preserve"> </w:t>
       </w:r>
       <w:proofErr w:type="spellStart"/>
+      <w:proofErr w:type="gramStart"/>
       <w:r>
         <w:rPr>
           <w:rFonts w:ascii="Courier New" w:eastAsia="宋体" w:hAnsi="Courier New" w:cs="Courier New"/>
@@ -7122,6 +7220,7 @@
         </w:rPr>
         <w:t>(</w:t>
       </w:r>
+      <w:proofErr w:type="gramEnd"/>
       <w:r>
         <w:rPr>
           <w:rFonts w:ascii="Courier New" w:eastAsia="宋体" w:hAnsi="Courier New" w:cs="Courier New"/>
@@ -7214,6 +7313,7 @@
           <w:szCs w:val="24"/>
         </w:rPr>
       </w:pPr>
+      <w:proofErr w:type="gramStart"/>
       <w:r>
         <w:rPr>
           <w:rFonts w:ascii="Courier New" w:eastAsia="宋体" w:hAnsi="Courier New" w:cs="Courier New"/>
@@ -7237,6 +7337,7 @@
         <w:t>(</w:t>
       </w:r>
       <w:proofErr w:type="spellStart"/>
+      <w:proofErr w:type="gramEnd"/>
       <w:r>
         <w:rPr>
           <w:rFonts w:ascii="Courier New" w:eastAsia="宋体" w:hAnsi="Courier New" w:cs="Courier New"/>
@@ -7632,6 +7733,7 @@
         <w:t xml:space="preserve"> </w:t>
       </w:r>
       <w:proofErr w:type="spellStart"/>
+      <w:proofErr w:type="gramStart"/>
       <w:r>
         <w:rPr>
           <w:rFonts w:ascii="Courier New" w:eastAsia="宋体" w:hAnsi="Courier New" w:cs="Courier New"/>
@@ -7673,6 +7775,7 @@
         </w:rPr>
         <w:t>(</w:t>
       </w:r>
+      <w:proofErr w:type="gramEnd"/>
       <w:r>
         <w:rPr>
           <w:rFonts w:ascii="Courier New" w:eastAsia="宋体" w:hAnsi="Courier New" w:cs="Courier New"/>
@@ -7765,6 +7868,7 @@
           <w:szCs w:val="24"/>
         </w:rPr>
       </w:pPr>
+      <w:proofErr w:type="gramStart"/>
       <w:r>
         <w:rPr>
           <w:rFonts w:ascii="Courier New" w:eastAsia="宋体" w:hAnsi="Courier New" w:cs="Courier New"/>
@@ -7788,6 +7892,7 @@
         <w:t>(</w:t>
       </w:r>
       <w:proofErr w:type="spellStart"/>
+      <w:proofErr w:type="gramEnd"/>
       <w:r>
         <w:rPr>
           <w:rFonts w:ascii="Courier New" w:eastAsia="宋体" w:hAnsi="Courier New" w:cs="Courier New"/>
@@ -10009,6 +10114,7 @@
         </w:rPr>
       </w:pPr>
       <w:proofErr w:type="spellStart"/>
+      <w:proofErr w:type="gramStart"/>
       <w:r>
         <w:rPr>
           <w:rFonts w:ascii="Courier New" w:eastAsia="宋体" w:hAnsi="Courier New" w:cs="Courier New"/>
@@ -10020,6 +10126,7 @@
         <w:t>url</w:t>
       </w:r>
       <w:proofErr w:type="spellEnd"/>
+      <w:proofErr w:type="gramEnd"/>
       <w:r>
         <w:rPr>
           <w:rFonts w:ascii="Courier New" w:eastAsia="宋体" w:hAnsi="Courier New" w:cs="Courier New"/>
@@ -10290,6 +10397,7 @@
         <w:t xml:space="preserve"> </w:t>
       </w:r>
       <w:proofErr w:type="spellStart"/>
+      <w:proofErr w:type="gramStart"/>
       <w:r>
         <w:rPr>
           <w:rFonts w:ascii="Courier New" w:eastAsia="宋体" w:hAnsi="Courier New" w:cs="Courier New"/>
@@ -10332,6 +10440,7 @@
         <w:t>(</w:t>
       </w:r>
       <w:proofErr w:type="spellStart"/>
+      <w:proofErr w:type="gramEnd"/>
       <w:r>
         <w:rPr>
           <w:rFonts w:ascii="Courier New" w:eastAsia="宋体" w:hAnsi="Courier New" w:cs="Courier New"/>
@@ -10407,6 +10516,7 @@
           <w:szCs w:val="24"/>
         </w:rPr>
       </w:pPr>
+      <w:proofErr w:type="gramStart"/>
       <w:r>
         <w:rPr>
           <w:rFonts w:ascii="Courier New" w:eastAsia="宋体" w:hAnsi="Courier New" w:cs="Courier New"/>
@@ -10430,6 +10540,7 @@
         <w:t>(</w:t>
       </w:r>
       <w:proofErr w:type="spellStart"/>
+      <w:proofErr w:type="gramEnd"/>
       <w:r>
         <w:rPr>
           <w:rFonts w:ascii="Courier New" w:eastAsia="宋体" w:hAnsi="Courier New" w:cs="Courier New"/>
@@ -10507,6 +10618,7 @@
           <w:sz w:val="24"/>
           <w:szCs w:val="24"/>
         </w:rPr>
+        <w:lastRenderedPageBreak/>
         <w:t xml:space="preserve"># </w:t>
       </w:r>
       <w:r>
@@ -10541,7 +10653,6 @@
           <w:sz w:val="24"/>
           <w:szCs w:val="24"/>
         </w:rPr>
-        <w:lastRenderedPageBreak/>
         <w:t>{</w:t>
       </w:r>
     </w:p>
@@ -10579,6 +10690,7 @@
         <w:t>"</w:t>
       </w:r>
       <w:proofErr w:type="spellStart"/>
+      <w:proofErr w:type="gramStart"/>
       <w:r>
         <w:rPr>
           <w:rFonts w:ascii="Courier New" w:eastAsia="宋体" w:hAnsi="Courier New" w:cs="Courier New"/>
@@ -10590,6 +10702,7 @@
         <w:t>args</w:t>
       </w:r>
       <w:proofErr w:type="spellEnd"/>
+      <w:proofErr w:type="gramEnd"/>
       <w:r>
         <w:rPr>
           <w:rFonts w:ascii="Courier New" w:eastAsia="宋体" w:hAnsi="Courier New" w:cs="Courier New"/>
@@ -10736,7 +10849,29 @@
           <w:sz w:val="24"/>
           <w:szCs w:val="24"/>
         </w:rPr>
-        <w:t>"files"</w:t>
+        <w:t>"</w:t>
+      </w:r>
+      <w:proofErr w:type="gramStart"/>
+      <w:r>
+        <w:rPr>
+          <w:rFonts w:ascii="Courier New" w:eastAsia="宋体" w:hAnsi="Courier New" w:cs="Courier New"/>
+          <w:color w:val="EC7600"/>
+          <w:kern w:val="0"/>
+          <w:sz w:val="24"/>
+          <w:szCs w:val="24"/>
+        </w:rPr>
+        <w:t>files</w:t>
+      </w:r>
+      <w:proofErr w:type="gramEnd"/>
+      <w:r>
+        <w:rPr>
+          <w:rFonts w:ascii="Courier New" w:eastAsia="宋体" w:hAnsi="Courier New" w:cs="Courier New"/>
+          <w:color w:val="EC7600"/>
+          <w:kern w:val="0"/>
+          <w:sz w:val="24"/>
+          <w:szCs w:val="24"/>
+        </w:rPr>
+        <w:t>"</w:t>
       </w:r>
       <w:r>
         <w:rPr>
@@ -10800,7 +10935,29 @@
           <w:sz w:val="24"/>
           <w:szCs w:val="24"/>
         </w:rPr>
-        <w:t>"form"</w:t>
+        <w:t>"</w:t>
+      </w:r>
+      <w:proofErr w:type="gramStart"/>
+      <w:r>
+        <w:rPr>
+          <w:rFonts w:ascii="Courier New" w:eastAsia="宋体" w:hAnsi="Courier New" w:cs="Courier New"/>
+          <w:color w:val="EC7600"/>
+          <w:kern w:val="0"/>
+          <w:sz w:val="24"/>
+          <w:szCs w:val="24"/>
+        </w:rPr>
+        <w:t>form</w:t>
+      </w:r>
+      <w:proofErr w:type="gramEnd"/>
+      <w:r>
+        <w:rPr>
+          <w:rFonts w:ascii="Courier New" w:eastAsia="宋体" w:hAnsi="Courier New" w:cs="Courier New"/>
+          <w:color w:val="EC7600"/>
+          <w:kern w:val="0"/>
+          <w:sz w:val="24"/>
+          <w:szCs w:val="24"/>
+        </w:rPr>
+        <w:t>"</w:t>
       </w:r>
       <w:r>
         <w:rPr>
@@ -11036,7 +11193,29 @@
           <w:sz w:val="24"/>
           <w:szCs w:val="24"/>
         </w:rPr>
-        <w:t>"headers"</w:t>
+        <w:t>"</w:t>
+      </w:r>
+      <w:proofErr w:type="gramStart"/>
+      <w:r>
+        <w:rPr>
+          <w:rFonts w:ascii="Courier New" w:eastAsia="宋体" w:hAnsi="Courier New" w:cs="Courier New"/>
+          <w:color w:val="EC7600"/>
+          <w:kern w:val="0"/>
+          <w:sz w:val="24"/>
+          <w:szCs w:val="24"/>
+        </w:rPr>
+        <w:t>headers</w:t>
+      </w:r>
+      <w:proofErr w:type="gramEnd"/>
+      <w:r>
+        <w:rPr>
+          <w:rFonts w:ascii="Courier New" w:eastAsia="宋体" w:hAnsi="Courier New" w:cs="Courier New"/>
+          <w:color w:val="EC7600"/>
+          <w:kern w:val="0"/>
+          <w:sz w:val="24"/>
+          <w:szCs w:val="24"/>
+        </w:rPr>
+        <w:t>"</w:t>
       </w:r>
       <w:r>
         <w:rPr>
@@ -11689,6 +11868,7 @@
         <w:t>"</w:t>
       </w:r>
       <w:proofErr w:type="spellStart"/>
+      <w:proofErr w:type="gramStart"/>
       <w:r>
         <w:rPr>
           <w:rFonts w:ascii="Courier New" w:eastAsia="宋体" w:hAnsi="Courier New" w:cs="Courier New"/>
@@ -11700,6 +11880,7 @@
         <w:t>json</w:t>
       </w:r>
       <w:proofErr w:type="spellEnd"/>
+      <w:proofErr w:type="gramEnd"/>
       <w:r>
         <w:rPr>
           <w:rFonts w:ascii="Courier New" w:eastAsia="宋体" w:hAnsi="Courier New" w:cs="Courier New"/>
@@ -11772,7 +11953,29 @@
           <w:sz w:val="24"/>
           <w:szCs w:val="24"/>
         </w:rPr>
-        <w:t>"origin"</w:t>
+        <w:t>"</w:t>
+      </w:r>
+      <w:proofErr w:type="gramStart"/>
+      <w:r>
+        <w:rPr>
+          <w:rFonts w:ascii="Courier New" w:eastAsia="宋体" w:hAnsi="Courier New" w:cs="Courier New"/>
+          <w:color w:val="EC7600"/>
+          <w:kern w:val="0"/>
+          <w:sz w:val="24"/>
+          <w:szCs w:val="24"/>
+        </w:rPr>
+        <w:t>origin</w:t>
+      </w:r>
+      <w:proofErr w:type="gramEnd"/>
+      <w:r>
+        <w:rPr>
+          <w:rFonts w:ascii="Courier New" w:eastAsia="宋体" w:hAnsi="Courier New" w:cs="Courier New"/>
+          <w:color w:val="EC7600"/>
+          <w:kern w:val="0"/>
+          <w:sz w:val="24"/>
+          <w:szCs w:val="24"/>
+        </w:rPr>
+        <w:t>"</w:t>
       </w:r>
       <w:r>
         <w:rPr>
@@ -11849,6 +12052,7 @@
         <w:t>"</w:t>
       </w:r>
       <w:proofErr w:type="spellStart"/>
+      <w:proofErr w:type="gramStart"/>
       <w:r>
         <w:rPr>
           <w:rFonts w:ascii="Courier New" w:eastAsia="宋体" w:hAnsi="Courier New" w:cs="Courier New"/>
@@ -11860,6 +12064,7 @@
         <w:t>url</w:t>
       </w:r>
       <w:proofErr w:type="spellEnd"/>
+      <w:proofErr w:type="gramEnd"/>
       <w:r>
         <w:rPr>
           <w:rFonts w:ascii="Courier New" w:eastAsia="宋体" w:hAnsi="Courier New" w:cs="Courier New"/>
@@ -12036,6 +12241,7 @@
           <w:szCs w:val="24"/>
         </w:rPr>
       </w:pPr>
+      <w:proofErr w:type="gramStart"/>
       <w:r>
         <w:rPr>
           <w:rFonts w:ascii="Courier New" w:eastAsia="宋体" w:hAnsi="Courier New" w:cs="Courier New"/>
@@ -12048,6 +12254,7 @@
         </w:rPr>
         <w:t>import</w:t>
       </w:r>
+      <w:proofErr w:type="gramEnd"/>
       <w:r>
         <w:rPr>
           <w:rFonts w:ascii="Courier New" w:eastAsia="宋体" w:hAnsi="Courier New" w:cs="Courier New"/>
@@ -12072,6 +12279,7 @@
           <w:szCs w:val="24"/>
         </w:rPr>
       </w:pPr>
+      <w:proofErr w:type="gramStart"/>
       <w:r>
         <w:rPr>
           <w:rFonts w:ascii="Courier New" w:eastAsia="宋体" w:hAnsi="Courier New" w:cs="Courier New"/>
@@ -12084,6 +12292,7 @@
         </w:rPr>
         <w:t>import</w:t>
       </w:r>
+      <w:proofErr w:type="gramEnd"/>
       <w:r>
         <w:rPr>
           <w:rFonts w:ascii="Courier New" w:eastAsia="宋体" w:hAnsi="Courier New" w:cs="Courier New"/>
@@ -12181,6 +12390,7 @@
         </w:rPr>
       </w:pPr>
       <w:proofErr w:type="spellStart"/>
+      <w:proofErr w:type="gramStart"/>
       <w:r>
         <w:rPr>
           <w:rFonts w:ascii="Courier New" w:eastAsia="宋体" w:hAnsi="Courier New" w:cs="Courier New"/>
@@ -12192,6 +12402,7 @@
         <w:t>url</w:t>
       </w:r>
       <w:proofErr w:type="spellEnd"/>
+      <w:proofErr w:type="gramEnd"/>
       <w:r>
         <w:rPr>
           <w:rFonts w:ascii="Courier New" w:eastAsia="宋体" w:hAnsi="Courier New" w:cs="Courier New"/>
@@ -12298,6 +12509,7 @@
         <w:t xml:space="preserve"> </w:t>
       </w:r>
       <w:proofErr w:type="spellStart"/>
+      <w:proofErr w:type="gramStart"/>
       <w:r>
         <w:rPr>
           <w:rFonts w:ascii="Courier New" w:eastAsia="宋体" w:hAnsi="Courier New" w:cs="Courier New"/>
@@ -12337,7 +12549,18 @@
           <w:sz w:val="24"/>
           <w:szCs w:val="24"/>
         </w:rPr>
-        <w:t>({</w:t>
+        <w:t>(</w:t>
+      </w:r>
+      <w:proofErr w:type="gramEnd"/>
+      <w:r>
+        <w:rPr>
+          <w:rFonts w:ascii="Courier New" w:eastAsia="宋体" w:hAnsi="Courier New" w:cs="Courier New"/>
+          <w:color w:val="E8E2B7"/>
+          <w:kern w:val="0"/>
+          <w:sz w:val="24"/>
+          <w:szCs w:val="24"/>
+        </w:rPr>
+        <w:t>{</w:t>
       </w:r>
       <w:r>
         <w:rPr>
@@ -12494,6 +12717,7 @@
         <w:t xml:space="preserve"> </w:t>
       </w:r>
       <w:proofErr w:type="spellStart"/>
+      <w:proofErr w:type="gramStart"/>
       <w:r>
         <w:rPr>
           <w:rFonts w:ascii="Courier New" w:eastAsia="宋体" w:hAnsi="Courier New" w:cs="Courier New"/>
@@ -12536,6 +12760,7 @@
         <w:t>(</w:t>
       </w:r>
       <w:proofErr w:type="spellStart"/>
+      <w:proofErr w:type="gramEnd"/>
       <w:r>
         <w:rPr>
           <w:rFonts w:ascii="Courier New" w:eastAsia="宋体" w:hAnsi="Courier New" w:cs="Courier New"/>
@@ -12611,6 +12836,7 @@
           <w:szCs w:val="24"/>
         </w:rPr>
       </w:pPr>
+      <w:proofErr w:type="gramStart"/>
       <w:r>
         <w:rPr>
           <w:rFonts w:ascii="Courier New" w:eastAsia="宋体" w:hAnsi="Courier New" w:cs="Courier New"/>
@@ -12634,6 +12860,7 @@
         <w:t>(</w:t>
       </w:r>
       <w:proofErr w:type="spellStart"/>
+      <w:proofErr w:type="gramEnd"/>
       <w:r>
         <w:rPr>
           <w:rFonts w:ascii="Courier New" w:eastAsia="宋体" w:hAnsi="Courier New" w:cs="Courier New"/>
@@ -12782,6 +13009,7 @@
         <w:t>"</w:t>
       </w:r>
       <w:proofErr w:type="spellStart"/>
+      <w:proofErr w:type="gramStart"/>
       <w:r>
         <w:rPr>
           <w:rFonts w:ascii="Courier New" w:eastAsia="宋体" w:hAnsi="Courier New" w:cs="Courier New"/>
@@ -12793,6 +13021,7 @@
         <w:t>args</w:t>
       </w:r>
       <w:proofErr w:type="spellEnd"/>
+      <w:proofErr w:type="gramEnd"/>
       <w:r>
         <w:rPr>
           <w:rFonts w:ascii="Courier New" w:eastAsia="宋体" w:hAnsi="Courier New" w:cs="Courier New"/>
@@ -12939,7 +13168,29 @@
           <w:sz w:val="24"/>
           <w:szCs w:val="24"/>
         </w:rPr>
-        <w:t>"files"</w:t>
+        <w:t>"</w:t>
+      </w:r>
+      <w:proofErr w:type="gramStart"/>
+      <w:r>
+        <w:rPr>
+          <w:rFonts w:ascii="Courier New" w:eastAsia="宋体" w:hAnsi="Courier New" w:cs="Courier New"/>
+          <w:color w:val="EC7600"/>
+          <w:kern w:val="0"/>
+          <w:sz w:val="24"/>
+          <w:szCs w:val="24"/>
+        </w:rPr>
+        <w:t>files</w:t>
+      </w:r>
+      <w:proofErr w:type="gramEnd"/>
+      <w:r>
+        <w:rPr>
+          <w:rFonts w:ascii="Courier New" w:eastAsia="宋体" w:hAnsi="Courier New" w:cs="Courier New"/>
+          <w:color w:val="EC7600"/>
+          <w:kern w:val="0"/>
+          <w:sz w:val="24"/>
+          <w:szCs w:val="24"/>
+        </w:rPr>
+        <w:t>"</w:t>
       </w:r>
       <w:r>
         <w:rPr>
@@ -13003,7 +13254,29 @@
           <w:sz w:val="24"/>
           <w:szCs w:val="24"/>
         </w:rPr>
-        <w:t>"form"</w:t>
+        <w:t>"</w:t>
+      </w:r>
+      <w:proofErr w:type="gramStart"/>
+      <w:r>
+        <w:rPr>
+          <w:rFonts w:ascii="Courier New" w:eastAsia="宋体" w:hAnsi="Courier New" w:cs="Courier New"/>
+          <w:color w:val="EC7600"/>
+          <w:kern w:val="0"/>
+          <w:sz w:val="24"/>
+          <w:szCs w:val="24"/>
+        </w:rPr>
+        <w:t>form</w:t>
+      </w:r>
+      <w:proofErr w:type="gramEnd"/>
+      <w:r>
+        <w:rPr>
+          <w:rFonts w:ascii="Courier New" w:eastAsia="宋体" w:hAnsi="Courier New" w:cs="Courier New"/>
+          <w:color w:val="EC7600"/>
+          <w:kern w:val="0"/>
+          <w:sz w:val="24"/>
+          <w:szCs w:val="24"/>
+        </w:rPr>
+        <w:t>"</w:t>
       </w:r>
       <w:r>
         <w:rPr>
@@ -13067,7 +13340,29 @@
           <w:sz w:val="24"/>
           <w:szCs w:val="24"/>
         </w:rPr>
-        <w:t>"headers"</w:t>
+        <w:t>"</w:t>
+      </w:r>
+      <w:proofErr w:type="gramStart"/>
+      <w:r>
+        <w:rPr>
+          <w:rFonts w:ascii="Courier New" w:eastAsia="宋体" w:hAnsi="Courier New" w:cs="Courier New"/>
+          <w:color w:val="EC7600"/>
+          <w:kern w:val="0"/>
+          <w:sz w:val="24"/>
+          <w:szCs w:val="24"/>
+        </w:rPr>
+        <w:t>headers</w:t>
+      </w:r>
+      <w:proofErr w:type="gramEnd"/>
+      <w:r>
+        <w:rPr>
+          <w:rFonts w:ascii="Courier New" w:eastAsia="宋体" w:hAnsi="Courier New" w:cs="Courier New"/>
+          <w:color w:val="EC7600"/>
+          <w:kern w:val="0"/>
+          <w:sz w:val="24"/>
+          <w:szCs w:val="24"/>
+        </w:rPr>
+        <w:t>"</w:t>
       </w:r>
       <w:r>
         <w:rPr>
@@ -13291,6 +13586,7 @@
           <w:sz w:val="24"/>
           <w:szCs w:val="24"/>
         </w:rPr>
+        <w:lastRenderedPageBreak/>
         <w:t xml:space="preserve">    </w:t>
       </w:r>
       <w:r>
@@ -13439,7 +13735,6 @@
           <w:sz w:val="24"/>
           <w:szCs w:val="24"/>
         </w:rPr>
-        <w:lastRenderedPageBreak/>
         <w:t xml:space="preserve">    </w:t>
       </w:r>
       <w:r>
@@ -13625,6 +13920,7 @@
         <w:t>"</w:t>
       </w:r>
       <w:proofErr w:type="spellStart"/>
+      <w:proofErr w:type="gramStart"/>
       <w:r>
         <w:rPr>
           <w:rFonts w:ascii="Courier New" w:eastAsia="宋体" w:hAnsi="Courier New" w:cs="Courier New"/>
@@ -13636,6 +13932,7 @@
         <w:t>json</w:t>
       </w:r>
       <w:proofErr w:type="spellEnd"/>
+      <w:proofErr w:type="gramEnd"/>
       <w:r>
         <w:rPr>
           <w:rFonts w:ascii="Courier New" w:eastAsia="宋体" w:hAnsi="Courier New" w:cs="Courier New"/>
@@ -13880,7 +14177,29 @@
           <w:sz w:val="24"/>
           <w:szCs w:val="24"/>
         </w:rPr>
-        <w:t>"origin"</w:t>
+        <w:t>"</w:t>
+      </w:r>
+      <w:proofErr w:type="gramStart"/>
+      <w:r>
+        <w:rPr>
+          <w:rFonts w:ascii="Courier New" w:eastAsia="宋体" w:hAnsi="Courier New" w:cs="Courier New"/>
+          <w:color w:val="EC7600"/>
+          <w:kern w:val="0"/>
+          <w:sz w:val="24"/>
+          <w:szCs w:val="24"/>
+        </w:rPr>
+        <w:t>origin</w:t>
+      </w:r>
+      <w:proofErr w:type="gramEnd"/>
+      <w:r>
+        <w:rPr>
+          <w:rFonts w:ascii="Courier New" w:eastAsia="宋体" w:hAnsi="Courier New" w:cs="Courier New"/>
+          <w:color w:val="EC7600"/>
+          <w:kern w:val="0"/>
+          <w:sz w:val="24"/>
+          <w:szCs w:val="24"/>
+        </w:rPr>
+        <w:t>"</w:t>
       </w:r>
       <w:r>
         <w:rPr>
@@ -13957,6 +14276,7 @@
         <w:t>"</w:t>
       </w:r>
       <w:proofErr w:type="spellStart"/>
+      <w:proofErr w:type="gramStart"/>
       <w:r>
         <w:rPr>
           <w:rFonts w:ascii="Courier New" w:eastAsia="宋体" w:hAnsi="Courier New" w:cs="Courier New"/>
@@ -13968,6 +14288,7 @@
         <w:t>url</w:t>
       </w:r>
       <w:proofErr w:type="spellEnd"/>
+      <w:proofErr w:type="gramEnd"/>
       <w:r>
         <w:rPr>
           <w:rFonts w:ascii="Courier New" w:eastAsia="宋体" w:hAnsi="Courier New" w:cs="Courier New"/>
@@ -14140,6 +14461,7 @@
           <w:szCs w:val="24"/>
         </w:rPr>
       </w:pPr>
+      <w:proofErr w:type="gramStart"/>
       <w:r>
         <w:rPr>
           <w:rFonts w:ascii="Courier New" w:eastAsia="宋体" w:hAnsi="Courier New" w:cs="Courier New"/>
@@ -14152,6 +14474,7 @@
         </w:rPr>
         <w:t>import</w:t>
       </w:r>
+      <w:proofErr w:type="gramEnd"/>
       <w:r>
         <w:rPr>
           <w:rFonts w:ascii="Courier New" w:eastAsia="宋体" w:hAnsi="Courier New" w:cs="Courier New"/>
@@ -14191,6 +14514,7 @@
         </w:rPr>
       </w:pPr>
       <w:proofErr w:type="spellStart"/>
+      <w:proofErr w:type="gramStart"/>
       <w:r>
         <w:rPr>
           <w:rFonts w:ascii="Courier New" w:eastAsia="宋体" w:hAnsi="Courier New" w:cs="Courier New"/>
@@ -14202,6 +14526,7 @@
         <w:t>url</w:t>
       </w:r>
       <w:proofErr w:type="spellEnd"/>
+      <w:proofErr w:type="gramEnd"/>
       <w:r>
         <w:rPr>
           <w:rFonts w:ascii="Courier New" w:eastAsia="宋体" w:hAnsi="Courier New" w:cs="Courier New"/>
@@ -14277,15 +14602,27 @@
           <w:szCs w:val="24"/>
         </w:rPr>
       </w:pPr>
-      <w:r>
-        <w:rPr>
-          <w:rFonts w:ascii="Courier New" w:eastAsia="宋体" w:hAnsi="Courier New" w:cs="Courier New"/>
-          <w:color w:val="E0E2E4"/>
-          <w:kern w:val="0"/>
-          <w:sz w:val="24"/>
-          <w:szCs w:val="24"/>
-        </w:rPr>
-        <w:t xml:space="preserve">files </w:t>
+      <w:proofErr w:type="gramStart"/>
+      <w:r>
+        <w:rPr>
+          <w:rFonts w:ascii="Courier New" w:eastAsia="宋体" w:hAnsi="Courier New" w:cs="Courier New"/>
+          <w:color w:val="E0E2E4"/>
+          <w:kern w:val="0"/>
+          <w:sz w:val="24"/>
+          <w:szCs w:val="24"/>
+        </w:rPr>
+        <w:t>files</w:t>
+      </w:r>
+      <w:proofErr w:type="gramEnd"/>
+      <w:r>
+        <w:rPr>
+          <w:rFonts w:ascii="Courier New" w:eastAsia="宋体" w:hAnsi="Courier New" w:cs="Courier New"/>
+          <w:color w:val="E0E2E4"/>
+          <w:kern w:val="0"/>
+          <w:sz w:val="24"/>
+          <w:szCs w:val="24"/>
+        </w:rPr>
+        <w:t xml:space="preserve"> </w:t>
       </w:r>
       <w:r>
         <w:rPr>
@@ -14474,6 +14811,7 @@
         <w:t xml:space="preserve"> </w:t>
       </w:r>
       <w:proofErr w:type="spellStart"/>
+      <w:proofErr w:type="gramStart"/>
       <w:r>
         <w:rPr>
           <w:rFonts w:ascii="Courier New" w:eastAsia="宋体" w:hAnsi="Courier New" w:cs="Courier New"/>
@@ -14516,6 +14854,7 @@
         <w:t>(</w:t>
       </w:r>
       <w:proofErr w:type="spellStart"/>
+      <w:proofErr w:type="gramEnd"/>
       <w:r>
         <w:rPr>
           <w:rFonts w:ascii="Courier New" w:eastAsia="宋体" w:hAnsi="Courier New" w:cs="Courier New"/>
@@ -14591,6 +14930,7 @@
           <w:szCs w:val="24"/>
         </w:rPr>
       </w:pPr>
+      <w:proofErr w:type="gramStart"/>
       <w:r>
         <w:rPr>
           <w:rFonts w:ascii="Courier New" w:eastAsia="宋体" w:hAnsi="Courier New" w:cs="Courier New"/>
@@ -14614,6 +14954,7 @@
         <w:t>(</w:t>
       </w:r>
       <w:proofErr w:type="spellStart"/>
+      <w:proofErr w:type="gramEnd"/>
       <w:r>
         <w:rPr>
           <w:rFonts w:ascii="Courier New" w:eastAsia="宋体" w:hAnsi="Courier New" w:cs="Courier New"/>
@@ -14762,6 +15103,7 @@
         <w:t>"</w:t>
       </w:r>
       <w:proofErr w:type="spellStart"/>
+      <w:proofErr w:type="gramStart"/>
       <w:r>
         <w:rPr>
           <w:rFonts w:ascii="Courier New" w:eastAsia="宋体" w:hAnsi="Courier New" w:cs="Courier New"/>
@@ -14773,6 +15115,7 @@
         <w:t>args</w:t>
       </w:r>
       <w:proofErr w:type="spellEnd"/>
+      <w:proofErr w:type="gramEnd"/>
       <w:r>
         <w:rPr>
           <w:rFonts w:ascii="Courier New" w:eastAsia="宋体" w:hAnsi="Courier New" w:cs="Courier New"/>
@@ -14919,7 +15262,29 @@
           <w:sz w:val="24"/>
           <w:szCs w:val="24"/>
         </w:rPr>
-        <w:t>"files"</w:t>
+        <w:t>"</w:t>
+      </w:r>
+      <w:proofErr w:type="gramStart"/>
+      <w:r>
+        <w:rPr>
+          <w:rFonts w:ascii="Courier New" w:eastAsia="宋体" w:hAnsi="Courier New" w:cs="Courier New"/>
+          <w:color w:val="EC7600"/>
+          <w:kern w:val="0"/>
+          <w:sz w:val="24"/>
+          <w:szCs w:val="24"/>
+        </w:rPr>
+        <w:t>files</w:t>
+      </w:r>
+      <w:proofErr w:type="gramEnd"/>
+      <w:r>
+        <w:rPr>
+          <w:rFonts w:ascii="Courier New" w:eastAsia="宋体" w:hAnsi="Courier New" w:cs="Courier New"/>
+          <w:color w:val="EC7600"/>
+          <w:kern w:val="0"/>
+          <w:sz w:val="24"/>
+          <w:szCs w:val="24"/>
+        </w:rPr>
+        <w:t>"</w:t>
       </w:r>
       <w:r>
         <w:rPr>
@@ -14983,7 +15348,29 @@
           <w:sz w:val="24"/>
           <w:szCs w:val="24"/>
         </w:rPr>
-        <w:t>"file"</w:t>
+        <w:t>"</w:t>
+      </w:r>
+      <w:proofErr w:type="gramStart"/>
+      <w:r>
+        <w:rPr>
+          <w:rFonts w:ascii="Courier New" w:eastAsia="宋体" w:hAnsi="Courier New" w:cs="Courier New"/>
+          <w:color w:val="EC7600"/>
+          <w:kern w:val="0"/>
+          <w:sz w:val="24"/>
+          <w:szCs w:val="24"/>
+        </w:rPr>
+        <w:t>file</w:t>
+      </w:r>
+      <w:proofErr w:type="gramEnd"/>
+      <w:r>
+        <w:rPr>
+          <w:rFonts w:ascii="Courier New" w:eastAsia="宋体" w:hAnsi="Courier New" w:cs="Courier New"/>
+          <w:color w:val="EC7600"/>
+          <w:kern w:val="0"/>
+          <w:sz w:val="24"/>
+          <w:szCs w:val="24"/>
+        </w:rPr>
+        <w:t>"</w:t>
       </w:r>
       <w:r>
         <w:rPr>
@@ -15081,7 +15468,29 @@
           <w:sz w:val="24"/>
           <w:szCs w:val="24"/>
         </w:rPr>
-        <w:t>"form"</w:t>
+        <w:t>"</w:t>
+      </w:r>
+      <w:proofErr w:type="gramStart"/>
+      <w:r>
+        <w:rPr>
+          <w:rFonts w:ascii="Courier New" w:eastAsia="宋体" w:hAnsi="Courier New" w:cs="Courier New"/>
+          <w:color w:val="EC7600"/>
+          <w:kern w:val="0"/>
+          <w:sz w:val="24"/>
+          <w:szCs w:val="24"/>
+        </w:rPr>
+        <w:t>form</w:t>
+      </w:r>
+      <w:proofErr w:type="gramEnd"/>
+      <w:r>
+        <w:rPr>
+          <w:rFonts w:ascii="Courier New" w:eastAsia="宋体" w:hAnsi="Courier New" w:cs="Courier New"/>
+          <w:color w:val="EC7600"/>
+          <w:kern w:val="0"/>
+          <w:sz w:val="24"/>
+          <w:szCs w:val="24"/>
+        </w:rPr>
+        <w:t>"</w:t>
       </w:r>
       <w:r>
         <w:rPr>
@@ -15145,7 +15554,29 @@
           <w:sz w:val="24"/>
           <w:szCs w:val="24"/>
         </w:rPr>
-        <w:t>"headers"</w:t>
+        <w:t>"</w:t>
+      </w:r>
+      <w:proofErr w:type="gramStart"/>
+      <w:r>
+        <w:rPr>
+          <w:rFonts w:ascii="Courier New" w:eastAsia="宋体" w:hAnsi="Courier New" w:cs="Courier New"/>
+          <w:color w:val="EC7600"/>
+          <w:kern w:val="0"/>
+          <w:sz w:val="24"/>
+          <w:szCs w:val="24"/>
+        </w:rPr>
+        <w:t>headers</w:t>
+      </w:r>
+      <w:proofErr w:type="gramEnd"/>
+      <w:r>
+        <w:rPr>
+          <w:rFonts w:ascii="Courier New" w:eastAsia="宋体" w:hAnsi="Courier New" w:cs="Courier New"/>
+          <w:color w:val="EC7600"/>
+          <w:kern w:val="0"/>
+          <w:sz w:val="24"/>
+          <w:szCs w:val="24"/>
+        </w:rPr>
+        <w:t>"</w:t>
       </w:r>
       <w:r>
         <w:rPr>
@@ -15776,6 +16207,7 @@
         <w:t>"</w:t>
       </w:r>
       <w:proofErr w:type="spellStart"/>
+      <w:proofErr w:type="gramStart"/>
       <w:r>
         <w:rPr>
           <w:rFonts w:ascii="Courier New" w:eastAsia="宋体" w:hAnsi="Courier New" w:cs="Courier New"/>
@@ -15787,6 +16219,7 @@
         <w:t>json</w:t>
       </w:r>
       <w:proofErr w:type="spellEnd"/>
+      <w:proofErr w:type="gramEnd"/>
       <w:r>
         <w:rPr>
           <w:rFonts w:ascii="Courier New" w:eastAsia="宋体" w:hAnsi="Courier New" w:cs="Courier New"/>
@@ -15859,7 +16292,29 @@
           <w:sz w:val="24"/>
           <w:szCs w:val="24"/>
         </w:rPr>
-        <w:t>"origin"</w:t>
+        <w:t>"</w:t>
+      </w:r>
+      <w:proofErr w:type="gramStart"/>
+      <w:r>
+        <w:rPr>
+          <w:rFonts w:ascii="Courier New" w:eastAsia="宋体" w:hAnsi="Courier New" w:cs="Courier New"/>
+          <w:color w:val="EC7600"/>
+          <w:kern w:val="0"/>
+          <w:sz w:val="24"/>
+          <w:szCs w:val="24"/>
+        </w:rPr>
+        <w:t>origin</w:t>
+      </w:r>
+      <w:proofErr w:type="gramEnd"/>
+      <w:r>
+        <w:rPr>
+          <w:rFonts w:ascii="Courier New" w:eastAsia="宋体" w:hAnsi="Courier New" w:cs="Courier New"/>
+          <w:color w:val="EC7600"/>
+          <w:kern w:val="0"/>
+          <w:sz w:val="24"/>
+          <w:szCs w:val="24"/>
+        </w:rPr>
+        <w:t>"</w:t>
       </w:r>
       <w:r>
         <w:rPr>
@@ -15936,6 +16391,7 @@
         <w:t>"</w:t>
       </w:r>
       <w:proofErr w:type="spellStart"/>
+      <w:proofErr w:type="gramStart"/>
       <w:r>
         <w:rPr>
           <w:rFonts w:ascii="Courier New" w:eastAsia="宋体" w:hAnsi="Courier New" w:cs="Courier New"/>
@@ -15947,6 +16403,7 @@
         <w:t>url</w:t>
       </w:r>
       <w:proofErr w:type="spellEnd"/>
+      <w:proofErr w:type="gramEnd"/>
       <w:r>
         <w:rPr>
           <w:rFonts w:ascii="Courier New" w:eastAsia="宋体" w:hAnsi="Courier New" w:cs="Courier New"/>
@@ -16074,6 +16531,7 @@
           <w:szCs w:val="21"/>
           <w:shd w:val="clear" w:color="auto" w:fill="FFFFFF"/>
         </w:rPr>
+        <w:lastRenderedPageBreak/>
         <w:t>Cookie</w:t>
       </w:r>
       <w:r>
@@ -16183,10 +16641,10 @@
           <w:kern w:val="0"/>
           <w:sz w:val="22"/>
         </w:rPr>
-        <w:lastRenderedPageBreak/>
         <w:t xml:space="preserve">&gt;&gt;&gt; </w:t>
       </w:r>
       <w:proofErr w:type="spellStart"/>
+      <w:proofErr w:type="gramStart"/>
       <w:r>
         <w:rPr>
           <w:rFonts w:ascii="Consolas" w:eastAsia="宋体" w:hAnsi="Consolas" w:cs="宋体"/>
@@ -16197,6 +16655,7 @@
         <w:t>url</w:t>
       </w:r>
       <w:proofErr w:type="spellEnd"/>
+      <w:proofErr w:type="gramEnd"/>
       <w:r>
         <w:rPr>
           <w:rFonts w:ascii="Consolas" w:eastAsia="宋体" w:hAnsi="Consolas" w:cs="宋体"/>
@@ -16330,6 +16789,7 @@
         <w:t xml:space="preserve"> </w:t>
       </w:r>
       <w:proofErr w:type="spellStart"/>
+      <w:proofErr w:type="gramStart"/>
       <w:r>
         <w:rPr>
           <w:rFonts w:ascii="Consolas" w:eastAsia="宋体" w:hAnsi="Consolas" w:cs="宋体"/>
@@ -16370,6 +16830,7 @@
         <w:t>(</w:t>
       </w:r>
       <w:proofErr w:type="spellStart"/>
+      <w:proofErr w:type="gramEnd"/>
       <w:r>
         <w:rPr>
           <w:rFonts w:ascii="Consolas" w:eastAsia="宋体" w:hAnsi="Consolas" w:cs="宋体"/>
@@ -16432,6 +16893,7 @@
         <w:t xml:space="preserve">&gt;&gt;&gt; </w:t>
       </w:r>
       <w:proofErr w:type="spellStart"/>
+      <w:proofErr w:type="gramStart"/>
       <w:r>
         <w:rPr>
           <w:rFonts w:ascii="Consolas" w:eastAsia="宋体" w:hAnsi="Consolas" w:cs="宋体"/>
@@ -16471,6 +16933,7 @@
         </w:rPr>
         <w:t>[</w:t>
       </w:r>
+      <w:proofErr w:type="gramEnd"/>
       <w:r>
         <w:rPr>
           <w:rFonts w:ascii="Consolas" w:eastAsia="宋体" w:hAnsi="Consolas" w:cs="宋体"/>
@@ -16701,6 +17164,7 @@
         <w:t xml:space="preserve">&gt;&gt;&gt; </w:t>
       </w:r>
       <w:proofErr w:type="spellStart"/>
+      <w:proofErr w:type="gramStart"/>
       <w:r>
         <w:rPr>
           <w:rStyle w:val="n"/>
@@ -16712,6 +17176,7 @@
         <w:t>url</w:t>
       </w:r>
       <w:proofErr w:type="spellEnd"/>
+      <w:proofErr w:type="gramEnd"/>
       <w:r>
         <w:rPr>
           <w:rFonts w:ascii="Consolas" w:hAnsi="Consolas"/>
@@ -16772,6 +17237,7 @@
         </w:rPr>
         <w:t xml:space="preserve">&gt;&gt;&gt; </w:t>
       </w:r>
+      <w:proofErr w:type="gramStart"/>
       <w:r>
         <w:rPr>
           <w:rStyle w:val="n"/>
@@ -16782,6 +17248,7 @@
         </w:rPr>
         <w:t>cookies</w:t>
       </w:r>
+      <w:proofErr w:type="gramEnd"/>
       <w:r>
         <w:rPr>
           <w:rFonts w:ascii="Consolas" w:hAnsi="Consolas"/>
@@ -16939,6 +17406,7 @@
         <w:t xml:space="preserve"> </w:t>
       </w:r>
       <w:proofErr w:type="spellStart"/>
+      <w:proofErr w:type="gramStart"/>
       <w:r>
         <w:rPr>
           <w:rStyle w:val="n"/>
@@ -16983,6 +17451,7 @@
         <w:t>(</w:t>
       </w:r>
       <w:proofErr w:type="spellStart"/>
+      <w:proofErr w:type="gramEnd"/>
       <w:r>
         <w:rPr>
           <w:rStyle w:val="n"/>
@@ -17353,6 +17822,7 @@
         <w:t xml:space="preserve"> </w:t>
       </w:r>
       <w:proofErr w:type="spellStart"/>
+      <w:proofErr w:type="gramStart"/>
       <w:r>
         <w:rPr>
           <w:rStyle w:val="n"/>
@@ -17416,6 +17886,7 @@
         </w:rPr>
         <w:t>()</w:t>
       </w:r>
+      <w:proofErr w:type="gramEnd"/>
     </w:p>
     <w:p>
       <w:pPr>
@@ -17439,6 +17910,7 @@
         <w:t xml:space="preserve">&gt;&gt;&gt; </w:t>
       </w:r>
       <w:proofErr w:type="spellStart"/>
+      <w:proofErr w:type="gramStart"/>
       <w:r>
         <w:rPr>
           <w:rStyle w:val="n"/>
@@ -17482,6 +17954,7 @@
         </w:rPr>
         <w:t>(</w:t>
       </w:r>
+      <w:proofErr w:type="gramEnd"/>
       <w:r>
         <w:rPr>
           <w:rStyle w:val="s1"/>
@@ -17682,6 +18155,7 @@
         <w:t xml:space="preserve">&gt;&gt;&gt; </w:t>
       </w:r>
       <w:proofErr w:type="spellStart"/>
+      <w:proofErr w:type="gramStart"/>
       <w:r>
         <w:rPr>
           <w:rStyle w:val="n"/>
@@ -17725,6 +18199,7 @@
         </w:rPr>
         <w:t>(</w:t>
       </w:r>
+      <w:proofErr w:type="gramEnd"/>
       <w:r>
         <w:rPr>
           <w:rStyle w:val="s1"/>
@@ -17947,6 +18422,7 @@
         <w:t xml:space="preserve">&gt;&gt;&gt; </w:t>
       </w:r>
       <w:proofErr w:type="spellStart"/>
+      <w:proofErr w:type="gramStart"/>
       <w:r>
         <w:rPr>
           <w:rStyle w:val="n"/>
@@ -17958,6 +18434,7 @@
         <w:t>url</w:t>
       </w:r>
       <w:proofErr w:type="spellEnd"/>
+      <w:proofErr w:type="gramEnd"/>
       <w:r>
         <w:rPr>
           <w:rFonts w:ascii="Consolas" w:hAnsi="Consolas"/>
@@ -18057,6 +18534,7 @@
         <w:t xml:space="preserve"> </w:t>
       </w:r>
       <w:proofErr w:type="spellStart"/>
+      <w:proofErr w:type="gramStart"/>
       <w:r>
         <w:rPr>
           <w:rStyle w:val="n"/>
@@ -18101,6 +18579,7 @@
         <w:t>(</w:t>
       </w:r>
       <w:proofErr w:type="spellStart"/>
+      <w:proofErr w:type="gramEnd"/>
       <w:r>
         <w:rPr>
           <w:rStyle w:val="n"/>
@@ -18849,7 +19328,7 @@
         <w:spacing w:before="0" w:beforeAutospacing="0" w:after="0" w:afterAutospacing="0"/>
         <w:ind w:firstLineChars="200" w:firstLine="360"/>
         <w:rPr>
-          <w:rFonts w:ascii="Verdana" w:eastAsiaTheme="minorEastAsia" w:hAnsi="Verdana" w:cstheme="minorBidi"/>
+          <w:rFonts w:ascii="Verdana" w:eastAsiaTheme="minorEastAsia" w:hAnsi="Verdana" w:cstheme="minorBidi" w:hint="eastAsia"/>
           <w:b w:val="0"/>
           <w:bCs w:val="0"/>
           <w:color w:val="555555"/>
@@ -18950,8 +19429,140 @@
         </w:rPr>
         <w:t>。</w:t>
       </w:r>
+    </w:p>
+    <w:p>
+      <w:pPr>
+        <w:pStyle w:val="1"/>
+        <w:shd w:val="clear" w:color="auto" w:fill="FFFFFF"/>
+        <w:spacing w:before="0" w:beforeAutospacing="0" w:after="0" w:afterAutospacing="0"/>
+        <w:rPr>
+          <w:rFonts w:ascii="Verdana" w:eastAsiaTheme="minorEastAsia" w:hAnsi="Verdana" w:cstheme="minorBidi" w:hint="eastAsia"/>
+          <w:b w:val="0"/>
+          <w:bCs w:val="0"/>
+          <w:color w:val="555555"/>
+          <w:kern w:val="2"/>
+          <w:sz w:val="18"/>
+          <w:szCs w:val="18"/>
+          <w:shd w:val="clear" w:color="auto" w:fill="FFFFFF"/>
+        </w:rPr>
+      </w:pPr>
+    </w:p>
+    <w:p>
+      <w:pPr>
+        <w:pStyle w:val="1"/>
+        <w:shd w:val="clear" w:color="auto" w:fill="FFFFFF"/>
+        <w:spacing w:before="0" w:beforeAutospacing="0" w:after="0" w:afterAutospacing="0"/>
+        <w:rPr>
+          <w:rFonts w:ascii="Verdana" w:eastAsiaTheme="minorEastAsia" w:hAnsi="Verdana" w:cstheme="minorBidi" w:hint="eastAsia"/>
+          <w:b w:val="0"/>
+          <w:bCs w:val="0"/>
+          <w:color w:val="555555"/>
+          <w:kern w:val="2"/>
+          <w:sz w:val="18"/>
+          <w:szCs w:val="18"/>
+          <w:shd w:val="clear" w:color="auto" w:fill="FFFFFF"/>
+        </w:rPr>
+      </w:pPr>
+    </w:p>
+    <w:p>
+      <w:pPr>
+        <w:widowControl/>
+        <w:shd w:val="clear" w:color="auto" w:fill="FFFFFF"/>
+        <w:jc w:val="left"/>
+        <w:rPr>
+          <w:rFonts w:asciiTheme="minorEastAsia" w:hAnsiTheme="minorEastAsia" w:cs="Tahoma"/>
+          <w:color w:val="000000"/>
+          <w:sz w:val="18"/>
+          <w:szCs w:val="18"/>
+        </w:rPr>
+      </w:pPr>
+      <w:r>
+        <w:rPr>
+          <w:rFonts w:asciiTheme="minorEastAsia" w:hAnsiTheme="minorEastAsia" w:cs="Tahoma" w:hint="eastAsia"/>
+          <w:color w:val="000000"/>
+          <w:sz w:val="18"/>
+          <w:szCs w:val="18"/>
+        </w:rPr>
+        <w:t>作者：曹飞</w:t>
+      </w:r>
+    </w:p>
+    <w:p>
+      <w:pPr>
+        <w:widowControl/>
+        <w:shd w:val="clear" w:color="auto" w:fill="FFFFFF"/>
+        <w:jc w:val="left"/>
+        <w:rPr>
+          <w:rFonts w:asciiTheme="minorEastAsia" w:hAnsiTheme="minorEastAsia" w:cs="Tahoma"/>
+          <w:color w:val="000000"/>
+          <w:sz w:val="18"/>
+          <w:szCs w:val="18"/>
+        </w:rPr>
+      </w:pPr>
+      <w:r>
+        <w:rPr>
+          <w:rFonts w:asciiTheme="minorEastAsia" w:hAnsiTheme="minorEastAsia" w:cs="Tahoma" w:hint="eastAsia"/>
+          <w:color w:val="000000"/>
+          <w:sz w:val="18"/>
+          <w:szCs w:val="18"/>
+        </w:rPr>
+        <w:t>部门：PC端-</w:t>
+      </w:r>
+      <w:proofErr w:type="gramStart"/>
+      <w:r>
+        <w:rPr>
+          <w:rFonts w:asciiTheme="minorEastAsia" w:hAnsiTheme="minorEastAsia" w:cs="Tahoma" w:hint="eastAsia"/>
+          <w:color w:val="000000"/>
+          <w:sz w:val="18"/>
+          <w:szCs w:val="18"/>
+        </w:rPr>
+        <w:t>测试部</w:t>
+      </w:r>
+      <w:proofErr w:type="gramEnd"/>
+      <w:r>
+        <w:rPr>
+          <w:rFonts w:asciiTheme="minorEastAsia" w:hAnsiTheme="minorEastAsia" w:cs="Tahoma" w:hint="eastAsia"/>
+          <w:color w:val="000000"/>
+          <w:sz w:val="18"/>
+          <w:szCs w:val="18"/>
+        </w:rPr>
+        <w:t>-项目管理中心</w:t>
+      </w:r>
+    </w:p>
+    <w:p>
+      <w:pPr>
+        <w:widowControl/>
+        <w:shd w:val="clear" w:color="auto" w:fill="FFFFFF"/>
+        <w:jc w:val="left"/>
+        <w:rPr>
+          <w:rFonts w:asciiTheme="minorEastAsia" w:hAnsiTheme="minorEastAsia" w:cs="Tahoma"/>
+          <w:color w:val="000000"/>
+          <w:sz w:val="18"/>
+          <w:szCs w:val="18"/>
+        </w:rPr>
+      </w:pPr>
+      <w:r>
+        <w:rPr>
+          <w:rFonts w:asciiTheme="minorEastAsia" w:hAnsiTheme="minorEastAsia" w:cs="Tahoma" w:hint="eastAsia"/>
+          <w:color w:val="000000"/>
+          <w:sz w:val="18"/>
+          <w:szCs w:val="18"/>
+        </w:rPr>
+        <w:t>时间：</w:t>
+      </w:r>
+      <w:r>
+        <w:rPr>
+          <w:rFonts w:asciiTheme="minorEastAsia" w:hAnsiTheme="minorEastAsia" w:cs="Tahoma" w:hint="eastAsia"/>
+          <w:color w:val="000000"/>
+          <w:sz w:val="18"/>
+          <w:szCs w:val="18"/>
+        </w:rPr>
+        <w:t>2017/09/22</w:t>
+      </w:r>
+      <w:bookmarkStart w:id="0" w:name="_GoBack"/>
+      <w:bookmarkEnd w:id="0"/>
     </w:p>
     <w:sectPr>
+      <w:headerReference w:type="default" r:id="rId17"/>
       <w:pgSz w:w="11906" w:h="16838"/>
       <w:pgMar w:top="1440" w:right="1800" w:bottom="1440" w:left="1800" w:header="851" w:footer="992" w:gutter="0"/>
       <w:cols w:space="425"/>
@@ -18997,6 +19608,66 @@
     </w:p>
   </w:footnote>
 </w:footnotes>
+</file>
+
+<file path=word/header1.xml><?xml version="1.0" encoding="utf-8"?>
+<w:hdr xmlns:wpc="http://schemas.microsoft.com/office/word/2010/wordprocessingCanvas" xmlns:mc="http://schemas.openxmlformats.org/markup-compatibility/2006" xmlns:o="urn:schemas-microsoft-com:office:office" xmlns:r="http://schemas.openxmlformats.org/officeDocument/2006/relationships" xmlns:m="http://schemas.openxmlformats.org/officeDocument/2006/math" xmlns:v="urn:schemas-microsoft-com:vml" xmlns:wp14="http://schemas.microsoft.com/office/word/2010/wordprocessingDrawing" xmlns:wp="http://schemas.openxmlformats.org/drawingml/2006/wordprocessingDrawing" xmlns:w10="urn:schemas-microsoft-com:office:word" xmlns:w="http://schemas.openxmlformats.org/wordprocessingml/2006/main" xmlns:w14="http://schemas.microsoft.com/office/word/2010/wordml" xmlns:wpg="http://schemas.microsoft.com/office/word/2010/wordprocessingGroup" xmlns:wpi="http://schemas.microsoft.com/office/word/2010/wordprocessingInk" xmlns:wne="http://schemas.microsoft.com/office/word/2006/wordml" xmlns:wps="http://schemas.microsoft.com/office/word/2010/wordprocessingShape" mc:Ignorable="w14 wp14">
+  <w:p>
+    <w:pPr>
+      <w:pStyle w:val="a3"/>
+      <w:jc w:val="right"/>
+    </w:pPr>
+    <w:r>
+      <w:rPr>
+        <w:rFonts w:hint="eastAsia"/>
+      </w:rPr>
+      <w:t xml:space="preserve">  </w:t>
+    </w:r>
+    <w:r>
+      <w:rPr>
+        <w:rFonts w:hint="eastAsia"/>
+        <w:noProof/>
+      </w:rPr>
+      <w:drawing>
+        <wp:inline distT="0" distB="0" distL="114300" distR="114300" wp14:anchorId="6B2D6FA4" wp14:editId="4920DDCA">
+          <wp:extent cx="418465" cy="418465"/>
+          <wp:effectExtent l="0" t="0" r="635" b="0"/>
+          <wp:docPr id="1" name="图片 1" descr="战旗logo"/>
+          <wp:cNvGraphicFramePr>
+            <a:graphicFrameLocks xmlns:a="http://schemas.openxmlformats.org/drawingml/2006/main" noChangeAspect="1"/>
+          </wp:cNvGraphicFramePr>
+          <a:graphic xmlns:a="http://schemas.openxmlformats.org/drawingml/2006/main">
+            <a:graphicData uri="http://schemas.openxmlformats.org/drawingml/2006/picture">
+              <pic:pic xmlns:pic="http://schemas.openxmlformats.org/drawingml/2006/picture">
+                <pic:nvPicPr>
+                  <pic:cNvPr id="1" name="图片 1" descr="战旗logo"/>
+                  <pic:cNvPicPr>
+                    <a:picLocks noChangeAspect="1"/>
+                  </pic:cNvPicPr>
+                </pic:nvPicPr>
+                <pic:blipFill>
+                  <a:blip r:embed="rId1"/>
+                  <a:stretch>
+                    <a:fillRect/>
+                  </a:stretch>
+                </pic:blipFill>
+                <pic:spPr>
+                  <a:xfrm>
+                    <a:off x="0" y="0"/>
+                    <a:ext cx="418465" cy="418465"/>
+                  </a:xfrm>
+                  <a:prstGeom prst="rect">
+                    <a:avLst/>
+                  </a:prstGeom>
+                </pic:spPr>
+              </pic:pic>
+            </a:graphicData>
+          </a:graphic>
+        </wp:inline>
+      </w:drawing>
+    </w:r>
+  </w:p>
+</w:hdr>
 </file>
 
 <file path=word/numbering.xml><?xml version="1.0" encoding="utf-8"?>

</xml_diff>